<commit_message>
Edit the hyperlink in the write up file
</commit_message>
<xml_diff>
--- a/Projects/Project1/HungLuu_Project1.docx
+++ b/Projects/Project1/HungLuu_Project1.docx
@@ -103,9 +103,11 @@
             <w:sz w:val="24"/>
             <w:szCs w:val="24"/>
           </w:rPr>
-          <w:t>https://github.com/hvluu/CS380/tree/master/Project1</w:t>
+          <w:t>https://github.com/hvluu/CS380/tree/master/Projects/Project1</w:t>
         </w:r>
       </w:hyperlink>
+      <w:bookmarkStart w:id="0" w:name="_GoBack"/>
+      <w:bookmarkEnd w:id="0"/>
     </w:p>
     <w:p>
       <w:pPr>
@@ -8750,8 +8752,6 @@
           <w:szCs w:val="24"/>
         </w:rPr>
       </w:pPr>
-      <w:bookmarkStart w:id="0" w:name="_GoBack"/>
-      <w:bookmarkEnd w:id="0"/>
     </w:p>
     <w:p>
       <w:pPr>
@@ -9566,6 +9566,7 @@
     <w:lsdException w:name="HTML Sample" w:semiHidden="1" w:unhideWhenUsed="1"/>
     <w:lsdException w:name="HTML Typewriter" w:semiHidden="1" w:unhideWhenUsed="1"/>
     <w:lsdException w:name="HTML Variable" w:semiHidden="1" w:unhideWhenUsed="1"/>
+    <w:lsdException w:name="Normal Table" w:semiHidden="1" w:unhideWhenUsed="1"/>
     <w:lsdException w:name="annotation subject" w:semiHidden="1" w:unhideWhenUsed="1"/>
     <w:lsdException w:name="No List" w:semiHidden="1" w:unhideWhenUsed="1"/>
     <w:lsdException w:name="Outline List 1" w:semiHidden="1" w:unhideWhenUsed="1"/>
@@ -9611,9 +9612,11 @@
     <w:lsdException w:name="Table Subtle 1" w:semiHidden="1" w:unhideWhenUsed="1"/>
     <w:lsdException w:name="Table Subtle 2" w:semiHidden="1" w:unhideWhenUsed="1"/>
     <w:lsdException w:name="Table Web 1" w:semiHidden="1" w:unhideWhenUsed="1"/>
+    <w:lsdException w:name="Table Web 2" w:semiHidden="1" w:unhideWhenUsed="1"/>
     <w:lsdException w:name="Table Web 3" w:semiHidden="1" w:unhideWhenUsed="1"/>
     <w:lsdException w:name="Balloon Text" w:semiHidden="1" w:unhideWhenUsed="1"/>
     <w:lsdException w:name="Table Grid" w:uiPriority="39"/>
+    <w:lsdException w:name="Table Theme" w:semiHidden="1" w:unhideWhenUsed="1"/>
     <w:lsdException w:name="Placeholder Text" w:semiHidden="1"/>
     <w:lsdException w:name="No Spacing" w:uiPriority="1" w:qFormat="1"/>
     <w:lsdException w:name="Light Shading" w:uiPriority="60"/>

</xml_diff>